<commit_message>
Upload Step4 and Update 0,1,3
</commit_message>
<xml_diff>
--- a/Documents/IoTKit_SelfLearning00_Overview.docx
+++ b/Documents/IoTKit_SelfLearning00_Overview.docx
@@ -11,6 +11,8 @@
           <w:rFonts w:ascii="メイリオ" w:eastAsia="メイリオ" w:hAnsi="メイリオ" w:cs="Arial"/>
         </w:rPr>
       </w:pPr>
+      <w:bookmarkStart w:id="0" w:name="_GoBack"/>
+      <w:bookmarkEnd w:id="0"/>
       <w:r>
         <w:rPr>
           <w:rFonts w:ascii="メイリオ" w:eastAsia="メイリオ" w:hAnsi="メイリオ" w:cs="Arial"/>
@@ -508,6 +510,7 @@
     </w:p>
     <w:p>
       <w:pPr>
+        <w:wordWrap w:val="0"/>
         <w:snapToGrid w:val="0"/>
         <w:spacing w:line="209" w:lineRule="auto"/>
         <w:jc w:val="right"/>
@@ -523,14 +526,34 @@
           <w:sz w:val="21"/>
           <w:szCs w:val="21"/>
         </w:rPr>
-        <w:t>初版</w:t>
-      </w:r>
+        <w:t>改版: 2014年 12月 29日</w:t>
+      </w:r>
+    </w:p>
+    <w:p>
+      <w:pPr>
+        <w:snapToGrid w:val="0"/>
+        <w:spacing w:line="209" w:lineRule="auto"/>
+        <w:jc w:val="right"/>
+        <w:rPr>
+          <w:rFonts w:ascii="メイリオ" w:eastAsia="メイリオ" w:hAnsi="メイリオ" w:cs="Arial"/>
+          <w:sz w:val="21"/>
+          <w:szCs w:val="21"/>
+        </w:rPr>
+      </w:pPr>
       <w:r>
         <w:rPr>
           <w:rFonts w:ascii="メイリオ" w:eastAsia="メイリオ" w:hAnsi="メイリオ" w:cs="Arial" w:hint="eastAsia"/>
           <w:sz w:val="21"/>
           <w:szCs w:val="21"/>
         </w:rPr>
+        <w:t>初版</w:t>
+      </w:r>
+      <w:r>
+        <w:rPr>
+          <w:rFonts w:ascii="メイリオ" w:eastAsia="メイリオ" w:hAnsi="メイリオ" w:cs="Arial" w:hint="eastAsia"/>
+          <w:sz w:val="21"/>
+          <w:szCs w:val="21"/>
+        </w:rPr>
         <w:t>: 20</w:t>
       </w:r>
       <w:r>
@@ -571,15 +594,7 @@
           <w:sz w:val="21"/>
           <w:szCs w:val="21"/>
         </w:rPr>
-        <w:t>2</w:t>
-      </w:r>
-      <w:r>
-        <w:rPr>
-          <w:rFonts w:ascii="メイリオ" w:eastAsia="メイリオ" w:hAnsi="メイリオ" w:cs="Arial" w:hint="eastAsia"/>
-          <w:sz w:val="21"/>
-          <w:szCs w:val="21"/>
-        </w:rPr>
-        <w:t>8</w:t>
+        <w:t>28</w:t>
       </w:r>
       <w:r>
         <w:rPr>
@@ -1238,7 +1253,7 @@
           <w:rFonts w:ascii="メイリオ" w:eastAsia="メイリオ" w:hAnsi="メイリオ" w:cs="Arial"/>
         </w:rPr>
       </w:pPr>
-      <w:bookmarkStart w:id="0" w:name="_Toc114396174"/>
+      <w:bookmarkStart w:id="1" w:name="_Toc114396174"/>
       <w:r>
         <w:rPr>
           <w:rFonts w:ascii="メイリオ" w:eastAsia="メイリオ" w:hAnsi="メイリオ" w:cs="Arial"/>
@@ -1246,7 +1261,7 @@
         <w:lastRenderedPageBreak/>
         <w:t>目次</w:t>
       </w:r>
-      <w:bookmarkEnd w:id="0"/>
+      <w:bookmarkEnd w:id="1"/>
     </w:p>
     <w:p>
       <w:pPr>
@@ -2263,8 +2278,8 @@
                 </w14:shadow>
               </w:rPr>
             </w:pPr>
-            <w:bookmarkStart w:id="1" w:name="_Toc358904811"/>
             <w:bookmarkStart w:id="2" w:name="_Toc405026280"/>
+            <w:bookmarkStart w:id="3" w:name="_Toc358904811"/>
             <w:r>
               <w:rPr>
                 <w:rFonts w:ascii="メイリオ" w:eastAsia="メイリオ" w:hAnsi="メイリオ" w:cs="Arial" w:hint="eastAsia"/>
@@ -2369,7 +2384,7 @@
         <w:pStyle w:val="2"/>
         <w:spacing w:after="120"/>
       </w:pPr>
-      <w:bookmarkStart w:id="3" w:name="_Toc405026281"/>
+      <w:bookmarkStart w:id="4" w:name="_Toc405026281"/>
       <w:r>
         <w:rPr>
           <w:rFonts w:cs="ＭＳ 明朝" w:hint="eastAsia"/>
@@ -2379,7 +2394,7 @@
         <w:lastRenderedPageBreak/>
         <w:t>はじめに</w:t>
       </w:r>
-      <w:bookmarkEnd w:id="3"/>
+      <w:bookmarkEnd w:id="4"/>
     </w:p>
     <w:p>
       <w:pPr>
@@ -2451,8 +2466,8 @@
         <w:pStyle w:val="2"/>
         <w:spacing w:after="120"/>
       </w:pPr>
-      <w:bookmarkStart w:id="4" w:name="_Toc405026282"/>
-      <w:bookmarkEnd w:id="1"/>
+      <w:bookmarkStart w:id="5" w:name="_Toc405026282"/>
+      <w:bookmarkEnd w:id="3"/>
       <w:r>
         <w:rPr>
           <w:rFonts w:cs="ＭＳ 明朝" w:hint="eastAsia"/>
@@ -2462,7 +2477,7 @@
         <w:lastRenderedPageBreak/>
         <w:t>学習方法</w:t>
       </w:r>
-      <w:bookmarkEnd w:id="4"/>
+      <w:bookmarkEnd w:id="5"/>
     </w:p>
     <w:p>
       <w:pPr>
@@ -2599,7 +2614,7 @@
         <w:spacing w:after="120"/>
         <w:ind w:leftChars="0"/>
         <w:rPr>
-          <w:rFonts w:cs="Arial" w:hint="eastAsia"/>
+          <w:rFonts w:cs="Arial"/>
         </w:rPr>
       </w:pPr>
       <w:r>
@@ -2813,7 +2828,7 @@
         <w:spacing w:after="120"/>
         <w:ind w:leftChars="0"/>
         <w:rPr>
-          <w:rFonts w:cs="Arial" w:hint="eastAsia"/>
+          <w:rFonts w:cs="Arial"/>
         </w:rPr>
       </w:pPr>
       <w:r>
@@ -2945,7 +2960,7 @@
                 </w14:shadow>
               </w:rPr>
             </w:pPr>
-            <w:bookmarkStart w:id="5" w:name="_Toc405026283"/>
+            <w:bookmarkStart w:id="6" w:name="_Toc405026283"/>
             <w:r>
               <w:rPr>
                 <w:rFonts w:ascii="メイリオ" w:eastAsia="メイリオ" w:hAnsi="メイリオ" w:cs="Arial" w:hint="eastAsia"/>
@@ -2958,7 +2973,7 @@
               <w:lastRenderedPageBreak/>
               <w:t>学習を始める</w:t>
             </w:r>
-            <w:bookmarkEnd w:id="5"/>
+            <w:bookmarkEnd w:id="6"/>
           </w:p>
         </w:tc>
       </w:tr>
@@ -3104,17 +3119,17 @@
         <w:pStyle w:val="2"/>
         <w:spacing w:after="120"/>
       </w:pPr>
-      <w:bookmarkStart w:id="6" w:name="_Toc381176764"/>
-      <w:bookmarkStart w:id="7" w:name="_Toc381176909"/>
-      <w:bookmarkStart w:id="8" w:name="_Toc381176954"/>
-      <w:bookmarkStart w:id="9" w:name="_Toc381177002"/>
-      <w:bookmarkStart w:id="10" w:name="_Toc381177047"/>
-      <w:bookmarkStart w:id="11" w:name="_Toc405026284"/>
-      <w:bookmarkEnd w:id="6"/>
+      <w:bookmarkStart w:id="7" w:name="_Toc381176764"/>
+      <w:bookmarkStart w:id="8" w:name="_Toc381176909"/>
+      <w:bookmarkStart w:id="9" w:name="_Toc381176954"/>
+      <w:bookmarkStart w:id="10" w:name="_Toc381177002"/>
+      <w:bookmarkStart w:id="11" w:name="_Toc381177047"/>
+      <w:bookmarkStart w:id="12" w:name="_Toc405026284"/>
       <w:bookmarkEnd w:id="7"/>
       <w:bookmarkEnd w:id="8"/>
       <w:bookmarkEnd w:id="9"/>
       <w:bookmarkEnd w:id="10"/>
+      <w:bookmarkEnd w:id="11"/>
       <w:r>
         <w:rPr>
           <w:rFonts w:hint="eastAsia"/>
@@ -3122,7 +3137,7 @@
         <w:lastRenderedPageBreak/>
         <w:t>IoT Kit 推奨ハードウェア</w:t>
       </w:r>
-      <w:bookmarkEnd w:id="11"/>
+      <w:bookmarkEnd w:id="12"/>
     </w:p>
     <w:p>
       <w:pPr>
@@ -3288,7 +3303,7 @@
         <w:pStyle w:val="2"/>
         <w:spacing w:after="120"/>
       </w:pPr>
-      <w:bookmarkStart w:id="12" w:name="_Toc405026285"/>
+      <w:bookmarkStart w:id="13" w:name="_Toc405026285"/>
       <w:r>
         <w:rPr>
           <w:rFonts w:hint="eastAsia"/>
@@ -3296,7 +3311,7 @@
         <w:lastRenderedPageBreak/>
         <w:t>開発用PCと開発環境</w:t>
       </w:r>
-      <w:bookmarkEnd w:id="12"/>
+      <w:bookmarkEnd w:id="13"/>
     </w:p>
     <w:p>
       <w:pPr>
@@ -3792,7 +3807,7 @@
       <w:pPr>
         <w:pStyle w:val="305"/>
         <w:spacing w:after="120"/>
-        <w:ind w:leftChars="0" w:left="360"/>
+        <w:ind w:leftChars="0" w:left="0"/>
         <w:rPr>
           <w:rFonts w:cs="Arial"/>
         </w:rPr>
@@ -3800,10 +3815,295 @@
     </w:p>
     <w:p>
       <w:pPr>
+        <w:pStyle w:val="305"/>
+        <w:numPr>
+          <w:ilvl w:val="0"/>
+          <w:numId w:val="4"/>
+        </w:numPr>
+        <w:spacing w:after="120"/>
+        <w:ind w:leftChars="0"/>
+        <w:rPr>
+          <w:rFonts w:cs="Arial"/>
+        </w:rPr>
+      </w:pPr>
+      <w:r>
+        <w:rPr>
+          <w:rFonts w:cs="Arial" w:hint="eastAsia"/>
+        </w:rPr>
+        <w:t>MACしか持っていない、種々の事情で、Visual Studio 2013がインストールできない、Windows 8以上のPCが用意できない方</w:t>
+      </w:r>
+    </w:p>
+    <w:p>
+      <w:pPr>
+        <w:pStyle w:val="305"/>
+        <w:spacing w:after="120"/>
+        <w:ind w:leftChars="0" w:left="420"/>
+        <w:rPr>
+          <w:rFonts w:cs="Arial"/>
+        </w:rPr>
+      </w:pPr>
+      <w:r>
+        <w:rPr>
+          <w:rFonts w:cs="Arial" w:hint="eastAsia"/>
+        </w:rPr>
+        <w:t>MACの場合は、Windows 8.1をインストールしデュアルブート化するという手があります。詳細な手順は、</w:t>
+      </w:r>
+    </w:p>
+    <w:p>
+      <w:pPr>
+        <w:pStyle w:val="305"/>
+        <w:spacing w:after="120"/>
+        <w:ind w:leftChars="0" w:left="420"/>
+        <w:rPr>
+          <w:rFonts w:cs="Arial"/>
+        </w:rPr>
+      </w:pPr>
+      <w:hyperlink r:id="rId27" w:history="1">
+        <w:r>
+          <w:rPr>
+            <w:rStyle w:val="ab"/>
+            <w:rFonts w:cs="Arial"/>
+          </w:rPr>
+          <w:t>http://windows.microsoft.com/ja-jp/windows-8/install-windows-on-mac?woldogcb=0</w:t>
+        </w:r>
+      </w:hyperlink>
+    </w:p>
+    <w:p>
+      <w:pPr>
+        <w:pStyle w:val="305"/>
+        <w:spacing w:after="120"/>
+        <w:ind w:leftChars="0" w:left="420"/>
+        <w:rPr>
+          <w:rFonts w:cs="Arial"/>
+        </w:rPr>
+      </w:pPr>
+      <w:r>
+        <w:rPr>
+          <w:rFonts w:cs="Arial" w:hint="eastAsia"/>
+        </w:rPr>
+        <w:t>を参考にしてください。</w:t>
+      </w:r>
+    </w:p>
+    <w:p>
+      <w:pPr>
+        <w:pStyle w:val="305"/>
+        <w:spacing w:after="120"/>
+        <w:ind w:leftChars="0" w:left="420"/>
+        <w:rPr>
+          <w:rFonts w:cs="Arial"/>
+        </w:rPr>
+      </w:pPr>
+      <w:r>
+        <w:rPr>
+          <w:rFonts w:cs="Arial" w:hint="eastAsia"/>
+        </w:rPr>
+        <w:t>ハードディスクの残容量その他の問題で、用意できない場合は、Microsoft Azureの仮想マシンを使うという選択肢も残されています。Microsoft Azureのポータルで、“仮想マシン”を選択し、“＋新規”をクリックします。</w:t>
+      </w:r>
+    </w:p>
+    <w:p>
+      <w:pPr>
+        <w:pStyle w:val="305"/>
+        <w:spacing w:after="120"/>
+        <w:ind w:leftChars="0" w:left="420"/>
+        <w:rPr>
+          <w:rFonts w:cs="Arial"/>
+        </w:rPr>
+      </w:pPr>
+      <w:r>
+        <w:rPr>
+          <w:rFonts w:cs="Arial"/>
+          <w:noProof/>
+        </w:rPr>
+        <w:drawing>
+          <wp:inline distT="0" distB="0" distL="0" distR="0" wp14:anchorId="0A8386D6" wp14:editId="76FF4389">
+            <wp:extent cx="4554107" cy="2005758"/>
+            <wp:effectExtent l="0" t="0" r="0" b="0"/>
+            <wp:docPr id="7" name="図 7"/>
+            <wp:cNvGraphicFramePr>
+              <a:graphicFrameLocks xmlns:a="http://schemas.openxmlformats.org/drawingml/2006/main" noChangeAspect="1"/>
+            </wp:cNvGraphicFramePr>
+            <a:graphic xmlns:a="http://schemas.openxmlformats.org/drawingml/2006/main">
+              <a:graphicData uri="http://schemas.openxmlformats.org/drawingml/2006/picture">
+                <pic:pic xmlns:pic="http://schemas.openxmlformats.org/drawingml/2006/picture">
+                  <pic:nvPicPr>
+                    <pic:cNvPr id="7" name="0_VM_Create.png"/>
+                    <pic:cNvPicPr/>
+                  </pic:nvPicPr>
+                  <pic:blipFill>
+                    <a:blip r:embed="rId28">
+                      <a:extLst>
+                        <a:ext uri="{28A0092B-C50C-407E-A947-70E740481C1C}">
+                          <a14:useLocalDpi xmlns:a14="http://schemas.microsoft.com/office/drawing/2010/main" val="0"/>
+                        </a:ext>
+                      </a:extLst>
+                    </a:blip>
+                    <a:stretch>
+                      <a:fillRect/>
+                    </a:stretch>
+                  </pic:blipFill>
+                  <pic:spPr>
+                    <a:xfrm>
+                      <a:off x="0" y="0"/>
+                      <a:ext cx="4554107" cy="2005758"/>
+                    </a:xfrm>
+                    <a:prstGeom prst="rect">
+                      <a:avLst/>
+                    </a:prstGeom>
+                  </pic:spPr>
+                </pic:pic>
+              </a:graphicData>
+            </a:graphic>
+          </wp:inline>
+        </w:drawing>
+      </w:r>
+    </w:p>
+    <w:p>
+      <w:pPr>
+        <w:pStyle w:val="305"/>
+        <w:spacing w:after="120"/>
+        <w:ind w:leftChars="0" w:left="420"/>
+        <w:rPr>
+          <w:rFonts w:cs="Arial"/>
+        </w:rPr>
+      </w:pPr>
+      <w:r>
+        <w:rPr>
+          <w:rFonts w:cs="Arial" w:hint="eastAsia"/>
+        </w:rPr>
+        <w:t>“ギャラリーから”を選択して、</w:t>
+      </w:r>
+    </w:p>
+    <w:p>
+      <w:pPr>
+        <w:pStyle w:val="305"/>
+        <w:spacing w:after="120"/>
+        <w:ind w:leftChars="0" w:left="420"/>
+        <w:rPr>
+          <w:rFonts w:cs="Arial"/>
+        </w:rPr>
+      </w:pPr>
+      <w:r>
+        <w:rPr>
+          <w:rFonts w:cs="Arial"/>
+          <w:noProof/>
+        </w:rPr>
+        <w:drawing>
+          <wp:anchor distT="0" distB="0" distL="114300" distR="114300" simplePos="0" relativeHeight="251665414" behindDoc="0" locked="0" layoutInCell="1" allowOverlap="1" wp14:anchorId="64ECC8EF" wp14:editId="4F8D3A52">
+            <wp:simplePos x="0" y="0"/>
+            <wp:positionH relativeFrom="column">
+              <wp:posOffset>266738</wp:posOffset>
+            </wp:positionH>
+            <wp:positionV relativeFrom="paragraph">
+              <wp:posOffset>-30769</wp:posOffset>
+            </wp:positionV>
+            <wp:extent cx="4993057" cy="2920237"/>
+            <wp:effectExtent l="0" t="0" r="0" b="0"/>
+            <wp:wrapTopAndBottom/>
+            <wp:docPr id="9" name="図 9"/>
+            <wp:cNvGraphicFramePr>
+              <a:graphicFrameLocks xmlns:a="http://schemas.openxmlformats.org/drawingml/2006/main" noChangeAspect="1"/>
+            </wp:cNvGraphicFramePr>
+            <a:graphic xmlns:a="http://schemas.openxmlformats.org/drawingml/2006/main">
+              <a:graphicData uri="http://schemas.openxmlformats.org/drawingml/2006/picture">
+                <pic:pic xmlns:pic="http://schemas.openxmlformats.org/drawingml/2006/picture">
+                  <pic:nvPicPr>
+                    <pic:cNvPr id="9" name="0_VM_W81VS.png"/>
+                    <pic:cNvPicPr/>
+                  </pic:nvPicPr>
+                  <pic:blipFill>
+                    <a:blip r:embed="rId29">
+                      <a:extLst>
+                        <a:ext uri="{28A0092B-C50C-407E-A947-70E740481C1C}">
+                          <a14:useLocalDpi xmlns:a14="http://schemas.microsoft.com/office/drawing/2010/main" val="0"/>
+                        </a:ext>
+                      </a:extLst>
+                    </a:blip>
+                    <a:stretch>
+                      <a:fillRect/>
+                    </a:stretch>
+                  </pic:blipFill>
+                  <pic:spPr>
+                    <a:xfrm>
+                      <a:off x="0" y="0"/>
+                      <a:ext cx="4993057" cy="2920237"/>
+                    </a:xfrm>
+                    <a:prstGeom prst="rect">
+                      <a:avLst/>
+                    </a:prstGeom>
+                  </pic:spPr>
+                </pic:pic>
+              </a:graphicData>
+            </a:graphic>
+          </wp:anchor>
+        </w:drawing>
+      </w:r>
+    </w:p>
+    <w:p>
+      <w:pPr>
+        <w:pStyle w:val="305"/>
+        <w:spacing w:after="120"/>
+        <w:ind w:leftChars="0" w:left="420"/>
+        <w:rPr>
+          <w:rFonts w:cs="Arial"/>
+        </w:rPr>
+      </w:pPr>
+      <w:r>
+        <w:rPr>
+          <w:rFonts w:cs="Arial" w:hint="eastAsia"/>
+        </w:rPr>
+        <w:t>“Visual Studio 2013付のWindows 8.1”イメージを利用します。これで出来上がった仮想マシン上のVisual Studioに各種SDKをインストールして開発環境が用意できます。</w:t>
+      </w:r>
+    </w:p>
+    <w:p>
+      <w:pPr>
+        <w:pStyle w:val="305"/>
+        <w:spacing w:after="120"/>
+        <w:ind w:leftChars="0" w:left="420"/>
+        <w:rPr>
+          <w:rFonts w:cs="Arial"/>
+        </w:rPr>
+      </w:pPr>
+      <w:r>
+        <w:rPr>
+          <w:rFonts w:cs="Arial" w:hint="eastAsia"/>
+        </w:rPr>
+        <w:t>この環境では</w:t>
+      </w:r>
+      <w:r>
+        <w:rPr>
+          <w:rFonts w:cs="Arial" w:hint="eastAsia"/>
+        </w:rPr>
+        <w:t>アプリの開発は可能ですが、残念ながら</w:t>
+      </w:r>
+      <w:r>
+        <w:rPr>
+          <w:rFonts w:cs="Arial" w:hint="eastAsia"/>
+        </w:rPr>
+        <w:t>USBによるIoT Kit ハードウェアとの接続ができません。</w:t>
+      </w:r>
+    </w:p>
+    <w:p>
+      <w:pPr>
+        <w:pStyle w:val="305"/>
+        <w:spacing w:after="120"/>
+        <w:ind w:leftChars="0" w:left="420"/>
+        <w:rPr>
+          <w:rFonts w:cs="Arial"/>
+        </w:rPr>
+      </w:pPr>
+      <w:r>
+        <w:rPr>
+          <w:rFonts w:cs="Arial" w:hint="eastAsia"/>
+        </w:rPr>
+        <w:t>※現在、IoT Kit のエミュレータを開発中です。エミュレータのリリース後は、こちらを使ってトレーニングを行ってください。</w:t>
+      </w:r>
+    </w:p>
+    <w:p>
+      <w:pPr>
         <w:pStyle w:val="2"/>
         <w:spacing w:after="120"/>
       </w:pPr>
-      <w:bookmarkStart w:id="13" w:name="_Toc405026286"/>
+      <w:bookmarkStart w:id="14" w:name="_Toc405026286"/>
       <w:r>
         <w:rPr>
           <w:rFonts w:hint="eastAsia"/>
@@ -3811,7 +4111,7 @@
         <w:lastRenderedPageBreak/>
         <w:t>各種契約</w:t>
       </w:r>
-      <w:bookmarkEnd w:id="13"/>
+      <w:bookmarkEnd w:id="14"/>
     </w:p>
     <w:p>
       <w:pPr>
@@ -3858,7 +4158,7 @@
           <w:rFonts w:cs="Arial"/>
         </w:rPr>
       </w:pPr>
-      <w:hyperlink r:id="rId27" w:history="1">
+      <w:hyperlink r:id="rId30" w:history="1">
         <w:r>
           <w:rPr>
             <w:rStyle w:val="ab"/>
@@ -3928,7 +4228,7 @@
           <w:rFonts w:cs="Arial"/>
         </w:rPr>
       </w:pPr>
-      <w:hyperlink r:id="rId28" w:history="1">
+      <w:hyperlink r:id="rId31" w:history="1">
         <w:r>
           <w:rPr>
             <w:rStyle w:val="ab"/>
@@ -4089,7 +4389,7 @@
         <w:adjustRightInd w:val="0"/>
         <w:spacing w:before="0" w:beforeAutospacing="0" w:line="40" w:lineRule="atLeast"/>
       </w:pPr>
-      <w:hyperlink r:id="rId29" w:history="1">
+      <w:hyperlink r:id="rId32" w:history="1">
         <w:r>
           <w:rPr>
             <w:rStyle w:val="ab"/>
@@ -4172,7 +4472,7 @@
         <w:adjustRightInd w:val="0"/>
         <w:spacing w:before="0" w:beforeAutospacing="0" w:line="40" w:lineRule="atLeast"/>
       </w:pPr>
-      <w:hyperlink r:id="rId30" w:history="1">
+      <w:hyperlink r:id="rId33" w:history="1">
         <w:r>
           <w:rPr>
             <w:rStyle w:val="ab"/>
@@ -4207,7 +4507,7 @@
         </w:rPr>
         <w:t>Note:Microsoft Azureに関する操作によっては、本トレーニングが想定する使用料を大幅に超える可能性も0ではありません。このトレーニングコースで解説している手順以外での利用に関する使用料の発生に関しては、マイクロソフトは一切責任を負いませんので、手順書等に記載された以外の利用を行う場合には、</w:t>
       </w:r>
-      <w:hyperlink r:id="rId31" w:history="1">
+      <w:hyperlink r:id="rId34" w:history="1">
         <w:r>
           <w:rPr>
             <w:rStyle w:val="ab"/>
@@ -4297,7 +4597,7 @@
                 </w14:shadow>
               </w:rPr>
             </w:pPr>
-            <w:bookmarkStart w:id="14" w:name="_Toc405026287"/>
+            <w:bookmarkStart w:id="15" w:name="_Toc405026287"/>
             <w:r>
               <w:rPr>
                 <w:rFonts w:ascii="メイリオ" w:eastAsia="メイリオ" w:hAnsi="メイリオ" w:cs="Arial" w:hint="eastAsia"/>
@@ -4310,7 +4610,7 @@
               <w:lastRenderedPageBreak/>
               <w:t>さぁ、はじめよう</w:t>
             </w:r>
-            <w:bookmarkEnd w:id="14"/>
+            <w:bookmarkEnd w:id="15"/>
           </w:p>
         </w:tc>
       </w:tr>
@@ -4328,7 +4628,7 @@
               <w:snapToGrid w:val="0"/>
               <w:spacing w:after="180" w:line="209" w:lineRule="auto"/>
               <w:rPr>
-                <w:rFonts w:ascii="メイリオ" w:eastAsia="メイリオ" w:hAnsi="メイリオ" w:cs="Arial" w:hint="eastAsia"/>
+                <w:rFonts w:ascii="メイリオ" w:eastAsia="メイリオ" w:hAnsi="メイリオ" w:cs="Arial"/>
               </w:rPr>
             </w:pPr>
           </w:p>
@@ -4343,17 +4643,17 @@
         </w:pBdr>
         <w:spacing w:after="120"/>
       </w:pPr>
-      <w:bookmarkStart w:id="15" w:name="_Toc381176767"/>
-      <w:bookmarkStart w:id="16" w:name="_Toc381176912"/>
-      <w:bookmarkStart w:id="17" w:name="_Toc381176957"/>
-      <w:bookmarkStart w:id="18" w:name="_Toc381177005"/>
-      <w:bookmarkStart w:id="19" w:name="_Toc381177050"/>
-      <w:bookmarkStart w:id="20" w:name="_Toc405026288"/>
-      <w:bookmarkEnd w:id="15"/>
+      <w:bookmarkStart w:id="16" w:name="_Toc381176767"/>
+      <w:bookmarkStart w:id="17" w:name="_Toc381176912"/>
+      <w:bookmarkStart w:id="18" w:name="_Toc381176957"/>
+      <w:bookmarkStart w:id="19" w:name="_Toc381177005"/>
+      <w:bookmarkStart w:id="20" w:name="_Toc381177050"/>
+      <w:bookmarkStart w:id="21" w:name="_Toc405026288"/>
       <w:bookmarkEnd w:id="16"/>
       <w:bookmarkEnd w:id="17"/>
       <w:bookmarkEnd w:id="18"/>
       <w:bookmarkEnd w:id="19"/>
+      <w:bookmarkEnd w:id="20"/>
       <w:r>
         <w:rPr>
           <w:rFonts w:hint="eastAsia"/>
@@ -4361,7 +4661,7 @@
         <w:lastRenderedPageBreak/>
         <w:t>学習開始‼</w:t>
       </w:r>
-      <w:bookmarkEnd w:id="20"/>
+      <w:bookmarkEnd w:id="21"/>
     </w:p>
     <w:p>
       <w:pPr>
@@ -4454,7 +4754,7 @@
           <w:szCs w:val="144"/>
         </w:rPr>
       </w:pPr>
-      <w:hyperlink r:id="rId32" w:history="1">
+      <w:hyperlink r:id="rId35" w:history="1">
         <w:r>
           <w:rPr>
             <w:rStyle w:val="ab"/>
@@ -4497,8 +4797,6 @@
       <w:r>
         <w:br w:type="page"/>
       </w:r>
-      <w:bookmarkStart w:id="21" w:name="_GoBack"/>
-      <w:bookmarkEnd w:id="21"/>
     </w:p>
     <w:tbl>
       <w:tblPr>
@@ -4574,7 +4872,7 @@
               <w:snapToGrid w:val="0"/>
               <w:spacing w:after="180" w:line="209" w:lineRule="auto"/>
               <w:rPr>
-                <w:rFonts w:ascii="メイリオ" w:eastAsia="メイリオ" w:hAnsi="メイリオ" w:cs="Arial" w:hint="eastAsia"/>
+                <w:rFonts w:ascii="メイリオ" w:eastAsia="メイリオ" w:hAnsi="メイリオ" w:cs="Arial"/>
               </w:rPr>
             </w:pPr>
           </w:p>
@@ -4622,9 +4920,6 @@
         <w:pStyle w:val="305"/>
         <w:spacing w:after="120"/>
         <w:ind w:leftChars="0" w:left="420"/>
-        <w:rPr>
-          <w:rFonts w:hint="eastAsia"/>
-        </w:rPr>
       </w:pPr>
       <w:r>
         <w:rPr>
@@ -4789,14 +5084,11 @@
         <w:pStyle w:val="305"/>
         <w:spacing w:after="120"/>
         <w:ind w:leftChars="0" w:left="420"/>
+      </w:pPr>
+      <w:r>
         <w:rPr>
           <w:rFonts w:hint="eastAsia"/>
         </w:rPr>
-      </w:pPr>
-      <w:r>
-        <w:rPr>
-          <w:rFonts w:hint="eastAsia"/>
-        </w:rPr>
         <w:t>http://blogs.msdn.com/hirosho</w:t>
       </w:r>
     </w:p>
@@ -4805,9 +5097,6 @@
         <w:pStyle w:val="305"/>
         <w:spacing w:after="120"/>
         <w:ind w:leftChars="0" w:left="420"/>
-        <w:rPr>
-          <w:rFonts w:hint="eastAsia"/>
-        </w:rPr>
       </w:pPr>
     </w:p>
     <w:p>
@@ -4815,9 +5104,6 @@
         <w:pStyle w:val="305"/>
         <w:spacing w:after="120"/>
         <w:ind w:leftChars="0" w:left="0"/>
-        <w:rPr>
-          <w:rFonts w:hint="eastAsia"/>
-        </w:rPr>
       </w:pPr>
     </w:p>
     <w:p>
@@ -4825,9 +5111,6 @@
         <w:pStyle w:val="305"/>
         <w:spacing w:after="120"/>
         <w:ind w:leftChars="0" w:left="0"/>
-        <w:rPr>
-          <w:rFonts w:hint="eastAsia"/>
-        </w:rPr>
       </w:pPr>
     </w:p>
     <w:sectPr>
@@ -4907,7 +5190,7 @@
         <v:path o:extrusionok="f" gradientshapeok="t" o:connecttype="rect"/>
         <o:lock v:ext="edit" aspectratio="t"/>
       </v:shapetype>
-      <v:shape id="_x0000_i1066" type="#_x0000_t75" style="width:11.25pt;height:11.25pt" o:bullet="t">
+      <v:shape id="_x0000_i1027" type="#_x0000_t75" style="width:11.4pt;height:11.4pt" o:bullet="t">
         <v:imagedata r:id="rId1" o:title="BD15057_"/>
       </v:shape>
     </w:pict>
@@ -5690,17 +5973,17 @@
   <w:abstractNum w:abstractNumId="7">
     <w:nsid w:val="44564BAA"/>
     <w:multiLevelType w:val="hybridMultilevel"/>
-    <w:tmpl w:val="99DE45AA"/>
-    <w:lvl w:ilvl="0" w:tplc="04090009">
+    <w:tmpl w:val="A82AC92C"/>
+    <w:lvl w:ilvl="0" w:tplc="C5A84898">
       <w:start w:val="1"/>
       <w:numFmt w:val="bullet"/>
-      <w:lvlText w:val=""/>
+      <w:lvlText w:val="★"/>
       <w:lvlJc w:val="left"/>
       <w:pPr>
         <w:ind w:left="420" w:hanging="420"/>
       </w:pPr>
       <w:rPr>
-        <w:rFonts w:ascii="Wingdings" w:hAnsi="Wingdings" w:hint="default"/>
+        <w:rFonts w:ascii="メイリオ" w:eastAsia="メイリオ" w:hAnsi="メイリオ" w:cs="Arial" w:hint="eastAsia"/>
       </w:rPr>
     </w:lvl>
     <w:lvl w:ilvl="1" w:tplc="32322B4A">
@@ -8391,20 +8674,6 @@
 </file>
 
 <file path=customXml/item1.xml><?xml version="1.0" encoding="utf-8"?>
-<p:properties xmlns:p="http://schemas.microsoft.com/office/2006/metadata/properties" xmlns:xsi="http://www.w3.org/2001/XMLSchema-instance" xmlns:pc="http://schemas.microsoft.com/office/infopath/2007/PartnerControls">
-  <documentManagement>
-    <SharedWithUsers xmlns="337d9d00-64c5-40c2-b619-6b9014b9795b">
-      <UserInfo>
-        <DisplayName>Takaaki Umada</DisplayName>
-        <AccountId>31</AccountId>
-        <AccountType/>
-      </UserInfo>
-    </SharedWithUsers>
-  </documentManagement>
-</p:properties>
-</file>
-
-<file path=customXml/item2.xml><?xml version="1.0" encoding="utf-8"?>
 <ct:contentTypeSchema xmlns:ct="http://schemas.microsoft.com/office/2006/metadata/contentType" xmlns:ma="http://schemas.microsoft.com/office/2006/metadata/properties/metaAttributes" ct:_="" ma:_="" ma:contentTypeName="ドキュメント" ma:contentTypeID="0x010100E38A69EF18966B4B9A06C81B163D71DC" ma:contentTypeVersion="1" ma:contentTypeDescription="新しいドキュメントを作成します。" ma:contentTypeScope="" ma:versionID="759fe6db5945cac57b4698be3c41649c">
   <xsd:schema xmlns:xsd="http://www.w3.org/2001/XMLSchema" xmlns:xs="http://www.w3.org/2001/XMLSchema" xmlns:p="http://schemas.microsoft.com/office/2006/metadata/properties" xmlns:ns2="337d9d00-64c5-40c2-b619-6b9014b9795b" targetNamespace="http://schemas.microsoft.com/office/2006/metadata/properties" ma:root="true" ma:fieldsID="70be561798124aee34105dedf1e2d455" ns2:_="">
     <xsd:import namespace="337d9d00-64c5-40c2-b619-6b9014b9795b"/>
@@ -8544,6 +8813,20 @@
 </ct:contentTypeSchema>
 </file>
 
+<file path=customXml/item2.xml><?xml version="1.0" encoding="utf-8"?>
+<p:properties xmlns:p="http://schemas.microsoft.com/office/2006/metadata/properties" xmlns:xsi="http://www.w3.org/2001/XMLSchema-instance" xmlns:pc="http://schemas.microsoft.com/office/infopath/2007/PartnerControls">
+  <documentManagement>
+    <SharedWithUsers xmlns="337d9d00-64c5-40c2-b619-6b9014b9795b">
+      <UserInfo>
+        <DisplayName>Takaaki Umada</DisplayName>
+        <AccountId>31</AccountId>
+        <AccountType/>
+      </UserInfo>
+    </SharedWithUsers>
+  </documentManagement>
+</p:properties>
+</file>
+
 <file path=customXml/item3.xml><?xml version="1.0" encoding="utf-8"?>
 <?mso-contentType ?>
 <FormTemplates xmlns="http://schemas.microsoft.com/sharepoint/v3/contenttype/forms">
@@ -8558,16 +8841,6 @@
 </file>
 
 <file path=customXml/itemProps1.xml><?xml version="1.0" encoding="utf-8"?>
-<ds:datastoreItem xmlns:ds="http://schemas.openxmlformats.org/officeDocument/2006/customXml" ds:itemID="{21D94AAA-5C5E-4D2C-BB1F-7713446471A1}">
-  <ds:schemaRefs>
-    <ds:schemaRef ds:uri="http://schemas.microsoft.com/office/2006/metadata/properties"/>
-    <ds:schemaRef ds:uri="http://schemas.microsoft.com/office/infopath/2007/PartnerControls"/>
-    <ds:schemaRef ds:uri="337d9d00-64c5-40c2-b619-6b9014b9795b"/>
-  </ds:schemaRefs>
-</ds:datastoreItem>
-</file>
-
-<file path=customXml/itemProps2.xml><?xml version="1.0" encoding="utf-8"?>
 <ds:datastoreItem xmlns:ds="http://schemas.openxmlformats.org/officeDocument/2006/customXml" ds:itemID="{AA83D4AC-BA24-4890-B9F4-0BECB077D9C4}">
   <ds:schemaRefs>
     <ds:schemaRef ds:uri="http://schemas.microsoft.com/office/2006/metadata/contentType"/>
@@ -8585,6 +8858,16 @@
 </ds:datastoreItem>
 </file>
 
+<file path=customXml/itemProps2.xml><?xml version="1.0" encoding="utf-8"?>
+<ds:datastoreItem xmlns:ds="http://schemas.openxmlformats.org/officeDocument/2006/customXml" ds:itemID="{21D94AAA-5C5E-4D2C-BB1F-7713446471A1}">
+  <ds:schemaRefs>
+    <ds:schemaRef ds:uri="http://schemas.microsoft.com/office/2006/metadata/properties"/>
+    <ds:schemaRef ds:uri="http://schemas.microsoft.com/office/infopath/2007/PartnerControls"/>
+    <ds:schemaRef ds:uri="337d9d00-64c5-40c2-b619-6b9014b9795b"/>
+  </ds:schemaRefs>
+</ds:datastoreItem>
+</file>
+
 <file path=customXml/itemProps3.xml><?xml version="1.0" encoding="utf-8"?>
 <ds:datastoreItem xmlns:ds="http://schemas.openxmlformats.org/officeDocument/2006/customXml" ds:itemID="{90BB17A8-96C6-42A8-9ACA-80C580D687B9}">
   <ds:schemaRefs>
@@ -8594,7 +8877,7 @@
 </file>
 
 <file path=customXml/itemProps4.xml><?xml version="1.0" encoding="utf-8"?>
-<ds:datastoreItem xmlns:ds="http://schemas.openxmlformats.org/officeDocument/2006/customXml" ds:itemID="{CC1D4729-BF50-45E8-A104-A5CF4D44E8B9}">
+<ds:datastoreItem xmlns:ds="http://schemas.openxmlformats.org/officeDocument/2006/customXml" ds:itemID="{234DAC4A-58AE-4940-978A-EFEF0E316AB1}">
   <ds:schemaRefs>
     <ds:schemaRef ds:uri="http://schemas.openxmlformats.org/officeDocument/2006/bibliography"/>
   </ds:schemaRefs>

</xml_diff>